<commit_message>
Informe laboratorio FD02: Informe Vision.doc#5
</commit_message>
<xml_diff>
--- a/FD02-EPIS-Informe Vision.docx
+++ b/FD02-EPIS-Informe Vision.docx
@@ -333,37 +333,27 @@
           <w:sz w:val="32"/>
           <w:szCs w:val="32"/>
         </w:rPr>
-        <w:t xml:space="preserve">Docente: </w:t>
-      </w:r>
-      <w:proofErr w:type="spellStart"/>
-      <w:r>
+        <w:t>Docente: Mag. Patrick José Cuadros Quiroga</w:t>
+      </w:r>
+    </w:p>
+    <w:p>
+      <w:pPr>
+        <w:spacing w:after="0"/>
+        <w:jc w:val="center"/>
         <w:rPr>
           <w:rFonts w:ascii="Arial" w:eastAsia="Arial" w:hAnsi="Arial" w:cs="Arial"/>
           <w:sz w:val="32"/>
           <w:szCs w:val="32"/>
         </w:rPr>
-        <w:t>Mag</w:t>
-      </w:r>
-      <w:proofErr w:type="spellEnd"/>
+      </w:pPr>
       <w:r>
         <w:rPr>
           <w:rFonts w:ascii="Arial" w:eastAsia="Arial" w:hAnsi="Arial" w:cs="Arial"/>
           <w:sz w:val="32"/>
           <w:szCs w:val="32"/>
         </w:rPr>
-        <w:t>. Patrick José Cuadros Quiroga</w:t>
-      </w:r>
-    </w:p>
-    <w:p>
-      <w:pPr>
-        <w:spacing w:after="0"/>
-        <w:jc w:val="center"/>
-        <w:rPr>
-          <w:rFonts w:ascii="Arial" w:eastAsia="Arial" w:hAnsi="Arial" w:cs="Arial"/>
-          <w:sz w:val="32"/>
-          <w:szCs w:val="32"/>
-        </w:rPr>
-      </w:pPr>
+        <w:t xml:space="preserve">        </w:t>
+      </w:r>
     </w:p>
     <w:p>
       <w:pPr>
@@ -427,9 +417,8 @@
           <w:sz w:val="28"/>
           <w:szCs w:val="28"/>
         </w:rPr>
-        <w:t xml:space="preserve">Villanueva Mamani, </w:t>
-      </w:r>
-      <w:proofErr w:type="spellStart"/>
+        <w:t>Villanueva Mamani, Royser Alonsso</w:t>
+      </w:r>
       <w:r>
         <w:rPr>
           <w:rFonts w:ascii="Arial" w:eastAsia="Arial" w:hAnsi="Arial" w:cs="Arial"/>
@@ -438,9 +427,8 @@
           <w:sz w:val="28"/>
           <w:szCs w:val="28"/>
         </w:rPr>
-        <w:t>Royser</w:t>
-      </w:r>
-      <w:proofErr w:type="spellEnd"/>
+        <w:tab/>
+      </w:r>
       <w:r>
         <w:rPr>
           <w:rFonts w:ascii="Arial" w:eastAsia="Arial" w:hAnsi="Arial" w:cs="Arial"/>
@@ -449,9 +437,8 @@
           <w:sz w:val="28"/>
           <w:szCs w:val="28"/>
         </w:rPr>
-        <w:t xml:space="preserve"> </w:t>
-      </w:r>
-      <w:proofErr w:type="spellStart"/>
+        <w:tab/>
+      </w:r>
       <w:r>
         <w:rPr>
           <w:rFonts w:ascii="Arial" w:eastAsia="Arial" w:hAnsi="Arial" w:cs="Arial"/>
@@ -460,10 +447,14 @@
           <w:sz w:val="28"/>
           <w:szCs w:val="28"/>
         </w:rPr>
-        <w:t>Alonsso</w:t>
-      </w:r>
-      <w:proofErr w:type="spellEnd"/>
-      <w:r>
+        <w:tab/>
+        <w:t>(2021071090)</w:t>
+      </w:r>
+    </w:p>
+    <w:p>
+      <w:pPr>
+        <w:spacing w:after="0"/>
+        <w:jc w:val="center"/>
         <w:rPr>
           <w:rFonts w:ascii="Arial" w:eastAsia="Arial" w:hAnsi="Arial" w:cs="Arial"/>
           <w:b/>
@@ -471,8 +462,7 @@
           <w:sz w:val="28"/>
           <w:szCs w:val="28"/>
         </w:rPr>
-        <w:tab/>
-      </w:r>
+      </w:pPr>
       <w:r>
         <w:rPr>
           <w:rFonts w:ascii="Arial" w:eastAsia="Arial" w:hAnsi="Arial" w:cs="Arial"/>
@@ -481,7 +471,7 @@
           <w:sz w:val="28"/>
           <w:szCs w:val="28"/>
         </w:rPr>
-        <w:tab/>
+        <w:t>Hinojosa Mucho, Christian Dennis</w:t>
       </w:r>
       <w:r>
         <w:rPr>
@@ -492,13 +482,8 @@
           <w:szCs w:val="28"/>
         </w:rPr>
         <w:tab/>
-        <w:t>(2021071090)</w:t>
-      </w:r>
-    </w:p>
-    <w:p>
-      <w:pPr>
-        <w:spacing w:after="0"/>
-        <w:jc w:val="center"/>
+      </w:r>
+      <w:r>
         <w:rPr>
           <w:rFonts w:ascii="Arial" w:eastAsia="Arial" w:hAnsi="Arial" w:cs="Arial"/>
           <w:b/>
@@ -506,7 +491,8 @@
           <w:sz w:val="28"/>
           <w:szCs w:val="28"/>
         </w:rPr>
-      </w:pPr>
+        <w:tab/>
+      </w:r>
       <w:r>
         <w:rPr>
           <w:rFonts w:ascii="Arial" w:eastAsia="Arial" w:hAnsi="Arial" w:cs="Arial"/>
@@ -515,7 +501,26 @@
           <w:sz w:val="28"/>
           <w:szCs w:val="28"/>
         </w:rPr>
-        <w:t>Hinojosa Mucho, Christian Dennis</w:t>
+        <w:tab/>
+        <w:t>(2019065161)</w:t>
+      </w:r>
+    </w:p>
+    <w:p>
+      <w:pPr>
+        <w:spacing w:after="0"/>
+        <w:rPr>
+          <w:rFonts w:ascii="Arial" w:eastAsia="Arial" w:hAnsi="Arial" w:cs="Arial"/>
+          <w:sz w:val="32"/>
+          <w:szCs w:val="32"/>
+        </w:rPr>
+      </w:pPr>
+      <w:r>
+        <w:rPr>
+          <w:rFonts w:ascii="Arial" w:eastAsia="Arial" w:hAnsi="Arial" w:cs="Arial"/>
+          <w:sz w:val="32"/>
+          <w:szCs w:val="32"/>
+        </w:rPr>
+        <w:t xml:space="preserve">  </w:t>
       </w:r>
       <w:r>
         <w:rPr>
@@ -525,7 +530,7 @@
           <w:sz w:val="28"/>
           <w:szCs w:val="28"/>
         </w:rPr>
-        <w:tab/>
+        <w:t>Chite Quispe, Brian Danilo</w:t>
       </w:r>
       <w:r>
         <w:rPr>
@@ -546,25 +551,6 @@
           <w:szCs w:val="28"/>
         </w:rPr>
         <w:tab/>
-        <w:t>(2019065161)</w:t>
-      </w:r>
-    </w:p>
-    <w:p>
-      <w:pPr>
-        <w:spacing w:after="0"/>
-        <w:rPr>
-          <w:rFonts w:ascii="Arial" w:eastAsia="Arial" w:hAnsi="Arial" w:cs="Arial"/>
-          <w:sz w:val="32"/>
-          <w:szCs w:val="32"/>
-        </w:rPr>
-      </w:pPr>
-      <w:r>
-        <w:rPr>
-          <w:rFonts w:ascii="Arial" w:eastAsia="Arial" w:hAnsi="Arial" w:cs="Arial"/>
-          <w:sz w:val="32"/>
-          <w:szCs w:val="32"/>
-        </w:rPr>
-        <w:t xml:space="preserve">  </w:t>
       </w:r>
       <w:r>
         <w:rPr>
@@ -574,7 +560,7 @@
           <w:sz w:val="28"/>
           <w:szCs w:val="28"/>
         </w:rPr>
-        <w:t>Chite Quispe, Brian Danilo</w:t>
+        <w:tab/>
       </w:r>
       <w:r>
         <w:rPr>
@@ -585,49 +571,7 @@
           <w:szCs w:val="28"/>
         </w:rPr>
         <w:tab/>
-      </w:r>
-      <w:r>
-        <w:rPr>
-          <w:rFonts w:ascii="Arial" w:eastAsia="Arial" w:hAnsi="Arial" w:cs="Arial"/>
-          <w:b/>
-          <w:i/>
-          <w:sz w:val="28"/>
-          <w:szCs w:val="28"/>
-        </w:rPr>
-        <w:tab/>
-      </w:r>
-      <w:r>
-        <w:rPr>
-          <w:rFonts w:ascii="Arial" w:eastAsia="Arial" w:hAnsi="Arial" w:cs="Arial"/>
-          <w:b/>
-          <w:i/>
-          <w:sz w:val="28"/>
-          <w:szCs w:val="28"/>
-        </w:rPr>
-        <w:tab/>
-      </w:r>
-      <w:proofErr w:type="gramStart"/>
-      <w:r>
-        <w:rPr>
-          <w:rFonts w:ascii="Arial" w:eastAsia="Arial" w:hAnsi="Arial" w:cs="Arial"/>
-          <w:b/>
-          <w:i/>
-          <w:sz w:val="28"/>
-          <w:szCs w:val="28"/>
-        </w:rPr>
-        <w:tab/>
-        <w:t xml:space="preserve">  (</w:t>
-      </w:r>
-      <w:proofErr w:type="gramEnd"/>
-      <w:r>
-        <w:rPr>
-          <w:rFonts w:ascii="Arial" w:eastAsia="Arial" w:hAnsi="Arial" w:cs="Arial"/>
-          <w:b/>
-          <w:i/>
-          <w:sz w:val="28"/>
-          <w:szCs w:val="28"/>
-        </w:rPr>
-        <w:t>2021070015)</w:t>
+        <w:t xml:space="preserve">  (2021070015)</w:t>
       </w:r>
     </w:p>
     <w:p>
@@ -3912,41 +3856,13 @@
                 <w:szCs w:val="24"/>
               </w:rPr>
             </w:pPr>
-            <w:proofErr w:type="spellStart"/>
-            <w:r>
-              <w:rPr>
-                <w:rFonts w:ascii="Times New Roman" w:eastAsia="Times New Roman" w:hAnsi="Times New Roman" w:cs="Times New Roman"/>
-                <w:sz w:val="24"/>
-                <w:szCs w:val="24"/>
-              </w:rPr>
-              <w:t>Royser</w:t>
-            </w:r>
-            <w:proofErr w:type="spellEnd"/>
-            <w:r>
-              <w:rPr>
-                <w:rFonts w:ascii="Times New Roman" w:eastAsia="Times New Roman" w:hAnsi="Times New Roman" w:cs="Times New Roman"/>
-                <w:sz w:val="24"/>
-                <w:szCs w:val="24"/>
-              </w:rPr>
-              <w:t xml:space="preserve"> </w:t>
-            </w:r>
-            <w:proofErr w:type="spellStart"/>
-            <w:r>
-              <w:rPr>
-                <w:rFonts w:ascii="Times New Roman" w:eastAsia="Times New Roman" w:hAnsi="Times New Roman" w:cs="Times New Roman"/>
-                <w:sz w:val="24"/>
-                <w:szCs w:val="24"/>
-              </w:rPr>
-              <w:t>Alonsso</w:t>
-            </w:r>
-            <w:proofErr w:type="spellEnd"/>
-            <w:r>
-              <w:rPr>
-                <w:rFonts w:ascii="Times New Roman" w:eastAsia="Times New Roman" w:hAnsi="Times New Roman" w:cs="Times New Roman"/>
-                <w:sz w:val="24"/>
-                <w:szCs w:val="24"/>
-              </w:rPr>
-              <w:t xml:space="preserve"> Villanueva Mamani</w:t>
+            <w:r>
+              <w:rPr>
+                <w:rFonts w:ascii="Times New Roman" w:eastAsia="Times New Roman" w:hAnsi="Times New Roman" w:cs="Times New Roman"/>
+                <w:sz w:val="24"/>
+                <w:szCs w:val="24"/>
+              </w:rPr>
+              <w:t>Royser Alonsso Villanueva Mamani</w:t>
             </w:r>
           </w:p>
         </w:tc>
@@ -4798,29 +4714,7 @@
                 <w:sz w:val="24"/>
                 <w:szCs w:val="24"/>
               </w:rPr>
-              <w:t xml:space="preserve">Perfil de </w:t>
-            </w:r>
-            <w:proofErr w:type="spellStart"/>
-            <w:r>
-              <w:rPr>
-                <w:rFonts w:ascii="Times New Roman" w:eastAsia="Times New Roman" w:hAnsi="Times New Roman" w:cs="Times New Roman"/>
-                <w:b/>
-                <w:color w:val="FFFFFF"/>
-                <w:sz w:val="24"/>
-                <w:szCs w:val="24"/>
-              </w:rPr>
-              <w:t>de</w:t>
-            </w:r>
-            <w:proofErr w:type="spellEnd"/>
-            <w:r>
-              <w:rPr>
-                <w:rFonts w:ascii="Times New Roman" w:eastAsia="Times New Roman" w:hAnsi="Times New Roman" w:cs="Times New Roman"/>
-                <w:b/>
-                <w:color w:val="FFFFFF"/>
-                <w:sz w:val="24"/>
-                <w:szCs w:val="24"/>
-              </w:rPr>
-              <w:t xml:space="preserve"> Interesado</w:t>
+              <w:t>Perfil de de Interesado</w:t>
             </w:r>
           </w:p>
         </w:tc>
@@ -7579,25 +7473,7 @@
                 <w:sz w:val="24"/>
                 <w:szCs w:val="24"/>
               </w:rPr>
-              <w:t xml:space="preserve">Revisión de cursos en plataformas como Udemy, Coursera o LinkedIn </w:t>
-            </w:r>
-            <w:proofErr w:type="spellStart"/>
-            <w:r>
-              <w:rPr>
-                <w:rFonts w:ascii="Times New Roman" w:eastAsia="Times New Roman" w:hAnsi="Times New Roman" w:cs="Times New Roman"/>
-                <w:sz w:val="24"/>
-                <w:szCs w:val="24"/>
-              </w:rPr>
-              <w:t>Learning</w:t>
-            </w:r>
-            <w:proofErr w:type="spellEnd"/>
-            <w:r>
-              <w:rPr>
-                <w:rFonts w:ascii="Times New Roman" w:eastAsia="Times New Roman" w:hAnsi="Times New Roman" w:cs="Times New Roman"/>
-                <w:sz w:val="24"/>
-                <w:szCs w:val="24"/>
-              </w:rPr>
-              <w:t xml:space="preserve"> sin orientación específica.</w:t>
+              <w:t>Revisión de cursos en plataformas como Udemy, Coursera o LinkedIn Learning sin orientación específica.</w:t>
             </w:r>
           </w:p>
         </w:tc>
@@ -7755,25 +7631,7 @@
                 <w:sz w:val="24"/>
                 <w:szCs w:val="24"/>
               </w:rPr>
-              <w:t xml:space="preserve">Perfiles incompletos o mal estructurados. Desconocimiento de estrategias de visibilidad y </w:t>
-            </w:r>
-            <w:proofErr w:type="spellStart"/>
-            <w:r>
-              <w:rPr>
-                <w:rFonts w:ascii="Times New Roman" w:eastAsia="Times New Roman" w:hAnsi="Times New Roman" w:cs="Times New Roman"/>
-                <w:sz w:val="24"/>
-                <w:szCs w:val="24"/>
-              </w:rPr>
-              <w:t>networking</w:t>
-            </w:r>
-            <w:proofErr w:type="spellEnd"/>
-            <w:r>
-              <w:rPr>
-                <w:rFonts w:ascii="Times New Roman" w:eastAsia="Times New Roman" w:hAnsi="Times New Roman" w:cs="Times New Roman"/>
-                <w:sz w:val="24"/>
-                <w:szCs w:val="24"/>
-              </w:rPr>
-              <w:t>.</w:t>
+              <w:t>Perfiles incompletos o mal estructurados. Desconocimiento de estrategias de visibilidad y networking.</w:t>
             </w:r>
           </w:p>
         </w:tc>
@@ -8314,25 +8172,7 @@
           <w:szCs w:val="24"/>
         </w:rPr>
         <w:lastRenderedPageBreak/>
-        <w:t xml:space="preserve">El software desarrollado será de código abierto, permitiendo a futuros investigadores mejorarlo. Se instalará en entornos compatibles con Python y </w:t>
-      </w:r>
-      <w:proofErr w:type="spellStart"/>
-      <w:r>
-        <w:rPr>
-          <w:rFonts w:ascii="Times New Roman" w:eastAsia="Times New Roman" w:hAnsi="Times New Roman" w:cs="Times New Roman"/>
-          <w:sz w:val="24"/>
-          <w:szCs w:val="24"/>
-        </w:rPr>
-        <w:t>Power</w:t>
-      </w:r>
-      <w:proofErr w:type="spellEnd"/>
-      <w:r>
-        <w:rPr>
-          <w:rFonts w:ascii="Times New Roman" w:eastAsia="Times New Roman" w:hAnsi="Times New Roman" w:cs="Times New Roman"/>
-          <w:sz w:val="24"/>
-          <w:szCs w:val="24"/>
-        </w:rPr>
-        <w:t xml:space="preserve"> BI.</w:t>
+        <w:t>El software desarrollado será de código abierto, permitiendo a futuros investigadores mejorarlo. Se instalará en entornos compatibles con Python y Power BI.</w:t>
       </w:r>
     </w:p>
     <w:p>
@@ -8421,43 +8261,7 @@
           <w:sz w:val="24"/>
           <w:szCs w:val="24"/>
         </w:rPr>
-        <w:t xml:space="preserve">Google Chrome y </w:t>
-      </w:r>
-      <w:proofErr w:type="spellStart"/>
-      <w:r>
-        <w:rPr>
-          <w:rFonts w:ascii="Times New Roman" w:eastAsia="Times New Roman" w:hAnsi="Times New Roman" w:cs="Times New Roman"/>
-          <w:sz w:val="24"/>
-          <w:szCs w:val="24"/>
-        </w:rPr>
-        <w:t>ChromeDriver</w:t>
-      </w:r>
-      <w:proofErr w:type="spellEnd"/>
-      <w:r>
-        <w:rPr>
-          <w:rFonts w:ascii="Times New Roman" w:eastAsia="Times New Roman" w:hAnsi="Times New Roman" w:cs="Times New Roman"/>
-          <w:sz w:val="24"/>
-          <w:szCs w:val="24"/>
-        </w:rPr>
-        <w:t xml:space="preserve"> para la automatización del Web </w:t>
-      </w:r>
-      <w:proofErr w:type="spellStart"/>
-      <w:r>
-        <w:rPr>
-          <w:rFonts w:ascii="Times New Roman" w:eastAsia="Times New Roman" w:hAnsi="Times New Roman" w:cs="Times New Roman"/>
-          <w:sz w:val="24"/>
-          <w:szCs w:val="24"/>
-        </w:rPr>
-        <w:t>Scraping</w:t>
-      </w:r>
-      <w:proofErr w:type="spellEnd"/>
-      <w:r>
-        <w:rPr>
-          <w:rFonts w:ascii="Times New Roman" w:eastAsia="Times New Roman" w:hAnsi="Times New Roman" w:cs="Times New Roman"/>
-          <w:sz w:val="24"/>
-          <w:szCs w:val="24"/>
-        </w:rPr>
-        <w:t>.</w:t>
+        <w:t>Google Chrome y ChromeDriver para la automatización del Web Scraping.</w:t>
       </w:r>
     </w:p>
     <w:p>
@@ -8481,25 +8285,7 @@
           <w:sz w:val="24"/>
           <w:szCs w:val="24"/>
         </w:rPr>
-        <w:t xml:space="preserve">Microsoft </w:t>
-      </w:r>
-      <w:proofErr w:type="spellStart"/>
-      <w:r>
-        <w:rPr>
-          <w:rFonts w:ascii="Times New Roman" w:eastAsia="Times New Roman" w:hAnsi="Times New Roman" w:cs="Times New Roman"/>
-          <w:sz w:val="24"/>
-          <w:szCs w:val="24"/>
-        </w:rPr>
-        <w:t>Power</w:t>
-      </w:r>
-      <w:proofErr w:type="spellEnd"/>
-      <w:r>
-        <w:rPr>
-          <w:rFonts w:ascii="Times New Roman" w:eastAsia="Times New Roman" w:hAnsi="Times New Roman" w:cs="Times New Roman"/>
-          <w:sz w:val="24"/>
-          <w:szCs w:val="24"/>
-        </w:rPr>
-        <w:t xml:space="preserve"> BI (versión gratuita o Pro) para la visualización de datos.</w:t>
+        <w:t>Microsoft Power BI (versión gratuita o Pro) para la visualización de datos.</w:t>
       </w:r>
     </w:p>
     <w:p>
@@ -8767,61 +8553,7 @@
           <w:sz w:val="24"/>
           <w:szCs w:val="24"/>
         </w:rPr>
-        <w:t xml:space="preserve">Obtención de información de perfiles públicos mediante Web </w:t>
-      </w:r>
-      <w:proofErr w:type="spellStart"/>
-      <w:r>
-        <w:rPr>
-          <w:rFonts w:ascii="Times New Roman" w:eastAsia="Times New Roman" w:hAnsi="Times New Roman" w:cs="Times New Roman"/>
-          <w:sz w:val="24"/>
-          <w:szCs w:val="24"/>
-        </w:rPr>
-        <w:t>Scraping</w:t>
-      </w:r>
-      <w:proofErr w:type="spellEnd"/>
-      <w:r>
-        <w:rPr>
-          <w:rFonts w:ascii="Times New Roman" w:eastAsia="Times New Roman" w:hAnsi="Times New Roman" w:cs="Times New Roman"/>
-          <w:sz w:val="24"/>
-          <w:szCs w:val="24"/>
-        </w:rPr>
-        <w:t xml:space="preserve"> con </w:t>
-      </w:r>
-      <w:proofErr w:type="spellStart"/>
-      <w:r>
-        <w:rPr>
-          <w:rFonts w:ascii="Times New Roman" w:eastAsia="Times New Roman" w:hAnsi="Times New Roman" w:cs="Times New Roman"/>
-          <w:sz w:val="24"/>
-          <w:szCs w:val="24"/>
-        </w:rPr>
-        <w:t>Selenium</w:t>
-      </w:r>
-      <w:proofErr w:type="spellEnd"/>
-      <w:r>
-        <w:rPr>
-          <w:rFonts w:ascii="Times New Roman" w:eastAsia="Times New Roman" w:hAnsi="Times New Roman" w:cs="Times New Roman"/>
-          <w:sz w:val="24"/>
-          <w:szCs w:val="24"/>
-        </w:rPr>
-        <w:t xml:space="preserve"> y </w:t>
-      </w:r>
-      <w:proofErr w:type="spellStart"/>
-      <w:r>
-        <w:rPr>
-          <w:rFonts w:ascii="Times New Roman" w:eastAsia="Times New Roman" w:hAnsi="Times New Roman" w:cs="Times New Roman"/>
-          <w:sz w:val="24"/>
-          <w:szCs w:val="24"/>
-        </w:rPr>
-        <w:t>BeautifulSoup</w:t>
-      </w:r>
-      <w:proofErr w:type="spellEnd"/>
-      <w:r>
-        <w:rPr>
-          <w:rFonts w:ascii="Times New Roman" w:eastAsia="Times New Roman" w:hAnsi="Times New Roman" w:cs="Times New Roman"/>
-          <w:sz w:val="24"/>
-          <w:szCs w:val="24"/>
-        </w:rPr>
-        <w:t xml:space="preserve"> en Python.</w:t>
+        <w:t>Obtención de información de perfiles públicos mediante Web Scraping con Selenium y BeautifulSoup en Python.</w:t>
       </w:r>
     </w:p>
     <w:p>
@@ -8937,27 +8669,7 @@
           <w:sz w:val="24"/>
           <w:szCs w:val="24"/>
         </w:rPr>
-        <w:t xml:space="preserve">Visualización y análisis en </w:t>
-      </w:r>
-      <w:proofErr w:type="spellStart"/>
-      <w:r>
-        <w:rPr>
-          <w:rFonts w:ascii="Times New Roman" w:eastAsia="Times New Roman" w:hAnsi="Times New Roman" w:cs="Times New Roman"/>
-          <w:b/>
-          <w:sz w:val="24"/>
-          <w:szCs w:val="24"/>
-        </w:rPr>
-        <w:t>Power</w:t>
-      </w:r>
-      <w:proofErr w:type="spellEnd"/>
-      <w:r>
-        <w:rPr>
-          <w:rFonts w:ascii="Times New Roman" w:eastAsia="Times New Roman" w:hAnsi="Times New Roman" w:cs="Times New Roman"/>
-          <w:b/>
-          <w:sz w:val="24"/>
-          <w:szCs w:val="24"/>
-        </w:rPr>
-        <w:t xml:space="preserve"> BI</w:t>
+        <w:t>Visualización y análisis en Power BI</w:t>
       </w:r>
     </w:p>
     <w:p>
@@ -9230,25 +8942,7 @@
           <w:sz w:val="24"/>
           <w:szCs w:val="24"/>
         </w:rPr>
-        <w:t xml:space="preserve">LinkedIn tiene políticas estrictas contra el Web </w:t>
-      </w:r>
-      <w:proofErr w:type="spellStart"/>
-      <w:r>
-        <w:rPr>
-          <w:rFonts w:ascii="Times New Roman" w:eastAsia="Times New Roman" w:hAnsi="Times New Roman" w:cs="Times New Roman"/>
-          <w:sz w:val="24"/>
-          <w:szCs w:val="24"/>
-        </w:rPr>
-        <w:t>Scraping</w:t>
-      </w:r>
-      <w:proofErr w:type="spellEnd"/>
-      <w:r>
-        <w:rPr>
-          <w:rFonts w:ascii="Times New Roman" w:eastAsia="Times New Roman" w:hAnsi="Times New Roman" w:cs="Times New Roman"/>
-          <w:sz w:val="24"/>
-          <w:szCs w:val="24"/>
-        </w:rPr>
-        <w:t>, lo que puede limitar la cantidad de información accesible.</w:t>
+        <w:t>LinkedIn tiene políticas estrictas contra el Web Scraping, lo que puede limitar la cantidad de información accesible.</w:t>
       </w:r>
     </w:p>
     <w:p>
@@ -9318,25 +9012,7 @@
           <w:sz w:val="24"/>
           <w:szCs w:val="24"/>
         </w:rPr>
-        <w:t xml:space="preserve">El sistema requiere Google Chrome y </w:t>
-      </w:r>
-      <w:proofErr w:type="spellStart"/>
-      <w:r>
-        <w:rPr>
-          <w:rFonts w:ascii="Times New Roman" w:eastAsia="Times New Roman" w:hAnsi="Times New Roman" w:cs="Times New Roman"/>
-          <w:sz w:val="24"/>
-          <w:szCs w:val="24"/>
-        </w:rPr>
-        <w:t>ChromeDriver</w:t>
-      </w:r>
-      <w:proofErr w:type="spellEnd"/>
-      <w:r>
-        <w:rPr>
-          <w:rFonts w:ascii="Times New Roman" w:eastAsia="Times New Roman" w:hAnsi="Times New Roman" w:cs="Times New Roman"/>
-          <w:sz w:val="24"/>
-          <w:szCs w:val="24"/>
-        </w:rPr>
-        <w:t xml:space="preserve"> para la extracción de datos.</w:t>
+        <w:t>El sistema requiere Google Chrome y ChromeDriver para la extracción de datos.</w:t>
       </w:r>
     </w:p>
     <w:p>
@@ -9354,23 +9030,13 @@
           <w:szCs w:val="24"/>
         </w:rPr>
       </w:pPr>
-      <w:proofErr w:type="spellStart"/>
-      <w:r>
-        <w:rPr>
-          <w:rFonts w:ascii="Times New Roman" w:eastAsia="Times New Roman" w:hAnsi="Times New Roman" w:cs="Times New Roman"/>
-          <w:sz w:val="24"/>
-          <w:szCs w:val="24"/>
-        </w:rPr>
-        <w:t>Power</w:t>
-      </w:r>
-      <w:proofErr w:type="spellEnd"/>
-      <w:r>
-        <w:rPr>
-          <w:rFonts w:ascii="Times New Roman" w:eastAsia="Times New Roman" w:hAnsi="Times New Roman" w:cs="Times New Roman"/>
-          <w:sz w:val="24"/>
-          <w:szCs w:val="24"/>
-        </w:rPr>
-        <w:t xml:space="preserve"> BI es necesario para la visualización de los datos, lo que puede requerir una cuenta de Microsoft.</w:t>
+      <w:r>
+        <w:rPr>
+          <w:rFonts w:ascii="Times New Roman" w:eastAsia="Times New Roman" w:hAnsi="Times New Roman" w:cs="Times New Roman"/>
+          <w:sz w:val="24"/>
+          <w:szCs w:val="24"/>
+        </w:rPr>
+        <w:t>Power BI es necesario para la visualización de los datos, lo que puede requerir una cuenta de Microsoft.</w:t>
       </w:r>
     </w:p>
     <w:p>
@@ -9485,25 +9151,7 @@
           <w:sz w:val="24"/>
           <w:szCs w:val="24"/>
         </w:rPr>
-        <w:t xml:space="preserve">El tiempo de ejecución del Web </w:t>
-      </w:r>
-      <w:proofErr w:type="spellStart"/>
-      <w:r>
-        <w:rPr>
-          <w:rFonts w:ascii="Times New Roman" w:eastAsia="Times New Roman" w:hAnsi="Times New Roman" w:cs="Times New Roman"/>
-          <w:sz w:val="24"/>
-          <w:szCs w:val="24"/>
-        </w:rPr>
-        <w:t>Scraping</w:t>
-      </w:r>
-      <w:proofErr w:type="spellEnd"/>
-      <w:r>
-        <w:rPr>
-          <w:rFonts w:ascii="Times New Roman" w:eastAsia="Times New Roman" w:hAnsi="Times New Roman" w:cs="Times New Roman"/>
-          <w:sz w:val="24"/>
-          <w:szCs w:val="24"/>
-        </w:rPr>
-        <w:t xml:space="preserve"> puede variar dependiendo de la cantidad de datos extraídos.</w:t>
+        <w:t>El tiempo de ejecución del Web Scraping puede variar dependiendo de la cantidad de datos extraídos.</w:t>
       </w:r>
     </w:p>
     <w:p/>
@@ -9690,25 +9338,7 @@
           <w:sz w:val="24"/>
           <w:szCs w:val="24"/>
         </w:rPr>
-        <w:t xml:space="preserve">El tiempo de ejecución del Web </w:t>
-      </w:r>
-      <w:proofErr w:type="spellStart"/>
-      <w:r>
-        <w:rPr>
-          <w:rFonts w:ascii="Times New Roman" w:eastAsia="Times New Roman" w:hAnsi="Times New Roman" w:cs="Times New Roman"/>
-          <w:sz w:val="24"/>
-          <w:szCs w:val="24"/>
-        </w:rPr>
-        <w:t>Scraping</w:t>
-      </w:r>
-      <w:proofErr w:type="spellEnd"/>
-      <w:r>
-        <w:rPr>
-          <w:rFonts w:ascii="Times New Roman" w:eastAsia="Times New Roman" w:hAnsi="Times New Roman" w:cs="Times New Roman"/>
-          <w:sz w:val="24"/>
-          <w:szCs w:val="24"/>
-        </w:rPr>
-        <w:t xml:space="preserve"> no debe superar los 5 minutos por cada 500 perfiles analizados.</w:t>
+        <w:t>El tiempo de ejecución del Web Scraping no debe superar los 5 minutos por cada 500 perfiles analizados.</w:t>
       </w:r>
     </w:p>
     <w:p>
@@ -9800,27 +9430,7 @@
           <w:sz w:val="24"/>
           <w:szCs w:val="24"/>
         </w:rPr>
-        <w:t xml:space="preserve">Usabilidad en </w:t>
-      </w:r>
-      <w:proofErr w:type="spellStart"/>
-      <w:r>
-        <w:rPr>
-          <w:rFonts w:ascii="Times New Roman" w:eastAsia="Times New Roman" w:hAnsi="Times New Roman" w:cs="Times New Roman"/>
-          <w:b/>
-          <w:sz w:val="24"/>
-          <w:szCs w:val="24"/>
-        </w:rPr>
-        <w:t>Power</w:t>
-      </w:r>
-      <w:proofErr w:type="spellEnd"/>
-      <w:r>
-        <w:rPr>
-          <w:rFonts w:ascii="Times New Roman" w:eastAsia="Times New Roman" w:hAnsi="Times New Roman" w:cs="Times New Roman"/>
-          <w:b/>
-          <w:sz w:val="24"/>
-          <w:szCs w:val="24"/>
-        </w:rPr>
-        <w:t xml:space="preserve"> BI:</w:t>
+        <w:t>Usabilidad en Power BI:</w:t>
       </w:r>
     </w:p>
     <w:p>
@@ -9854,23 +9464,13 @@
         </w:rPr>
         <w:t xml:space="preserve"> </w:t>
       </w:r>
-      <w:proofErr w:type="spellStart"/>
-      <w:r>
-        <w:rPr>
-          <w:rFonts w:ascii="Times New Roman" w:eastAsia="Times New Roman" w:hAnsi="Times New Roman" w:cs="Times New Roman"/>
-          <w:sz w:val="24"/>
-          <w:szCs w:val="24"/>
-        </w:rPr>
-        <w:t>dashboards</w:t>
-      </w:r>
-      <w:proofErr w:type="spellEnd"/>
-      <w:r>
-        <w:rPr>
-          <w:rFonts w:ascii="Times New Roman" w:eastAsia="Times New Roman" w:hAnsi="Times New Roman" w:cs="Times New Roman"/>
-          <w:sz w:val="24"/>
-          <w:szCs w:val="24"/>
-        </w:rPr>
-        <w:t xml:space="preserve"> y gráficos deben ser claros y fáciles de interpretar para docentes y estudiantes.</w:t>
+      <w:r>
+        <w:rPr>
+          <w:rFonts w:ascii="Times New Roman" w:eastAsia="Times New Roman" w:hAnsi="Times New Roman" w:cs="Times New Roman"/>
+          <w:sz w:val="24"/>
+          <w:szCs w:val="24"/>
+        </w:rPr>
+        <w:t>dashboards y gráficos deben ser claros y fáciles de interpretar para docentes y estudiantes.</w:t>
       </w:r>
     </w:p>
     <w:p/>

</xml_diff>